<commit_message>
Acresimo do caso de uso "Informar pagamento"
</commit_message>
<xml_diff>
--- a/Documentos Gerais/Exemplo completo ECU_001_Efetuar_Login/ECU_001_Efetuar_Login.docx
+++ b/Documentos Gerais/Exemplo completo ECU_001_Efetuar_Login/ECU_001_Efetuar_Login.docx
@@ -1,6 +1,6 @@
 
 <file path=word/document.xml><?xml version="1.0" encoding="utf-8"?>
-<w:document xmlns:wpc="http://schemas.microsoft.com/office/word/2010/wordprocessingCanvas" xmlns:mc="http://schemas.openxmlformats.org/markup-compatibility/2006" xmlns:o="urn:schemas-microsoft-com:office:office" xmlns:r="http://schemas.openxmlformats.org/officeDocument/2006/relationships" xmlns:m="http://schemas.openxmlformats.org/officeDocument/2006/math" xmlns:v="urn:schemas-microsoft-com:vml" xmlns:wp14="http://schemas.microsoft.com/office/word/2010/wordprocessingDrawing" xmlns:wp="http://schemas.openxmlformats.org/drawingml/2006/wordprocessingDrawing" xmlns:w10="urn:schemas-microsoft-com:office:word" xmlns:w="http://schemas.openxmlformats.org/wordprocessingml/2006/main" xmlns:w14="http://schemas.microsoft.com/office/word/2010/wordml" xmlns:w15="http://schemas.microsoft.com/office/word/2012/wordml" xmlns:wpg="http://schemas.microsoft.com/office/word/2010/wordprocessingGroup" xmlns:wpi="http://schemas.microsoft.com/office/word/2010/wordprocessingInk" xmlns:wne="http://schemas.microsoft.com/office/word/2006/wordml" xmlns:wps="http://schemas.microsoft.com/office/word/2010/wordprocessingShape" mc:Ignorable="w14 w15 wp14">
+<w:document xmlns:wpc="http://schemas.microsoft.com/office/word/2010/wordprocessingCanvas" xmlns:cx="http://schemas.microsoft.com/office/drawing/2014/chartex" xmlns:cx1="http://schemas.microsoft.com/office/drawing/2015/9/8/chartex" xmlns:cx2="http://schemas.microsoft.com/office/drawing/2015/10/21/chartex" xmlns:cx3="http://schemas.microsoft.com/office/drawing/2016/5/9/chartex" xmlns:cx4="http://schemas.microsoft.com/office/drawing/2016/5/10/chartex" xmlns:cx5="http://schemas.microsoft.com/office/drawing/2016/5/11/chartex" xmlns:cx6="http://schemas.microsoft.com/office/drawing/2016/5/12/chartex" xmlns:cx7="http://schemas.microsoft.com/office/drawing/2016/5/13/chartex" xmlns:cx8="http://schemas.microsoft.com/office/drawing/2016/5/14/chartex" xmlns:mc="http://schemas.openxmlformats.org/markup-compatibility/2006" xmlns:o="urn:schemas-microsoft-com:office:office" xmlns:r="http://schemas.openxmlformats.org/officeDocument/2006/relationships" xmlns:m="http://schemas.openxmlformats.org/officeDocument/2006/math" xmlns:v="urn:schemas-microsoft-com:vml" xmlns:wp14="http://schemas.microsoft.com/office/word/2010/wordprocessingDrawing" xmlns:wp="http://schemas.openxmlformats.org/drawingml/2006/wordprocessingDrawing" xmlns:w10="urn:schemas-microsoft-com:office:word" xmlns:w="http://schemas.openxmlformats.org/wordprocessingml/2006/main" xmlns:w14="http://schemas.microsoft.com/office/word/2010/wordml" xmlns:w15="http://schemas.microsoft.com/office/word/2012/wordml" xmlns:w16se="http://schemas.microsoft.com/office/word/2015/wordml/symex" xmlns:wpg="http://schemas.microsoft.com/office/word/2010/wordprocessingGroup" xmlns:wpi="http://schemas.microsoft.com/office/word/2010/wordprocessingInk" xmlns:wne="http://schemas.microsoft.com/office/word/2006/wordml" xmlns:wps="http://schemas.microsoft.com/office/word/2010/wordprocessingShape" mc:Ignorable="w14 w15 w16se wp14">
   <w:body>
     <w:p>
       <w:pPr>
@@ -893,6 +893,7 @@
       <w:sdtPr>
         <w:rPr>
           <w:rFonts w:eastAsiaTheme="minorHAnsi" w:cstheme="minorBidi"/>
+          <w:b w:val="0"/>
           <w:color w:val="auto"/>
           <w:sz w:val="24"/>
           <w:szCs w:val="22"/>
@@ -906,7 +907,6 @@
       </w:sdtPr>
       <w:sdtEndPr>
         <w:rPr>
-          <w:b w:val="0"/>
           <w:bCs/>
         </w:rPr>
       </w:sdtEndPr>
@@ -2352,10 +2352,56 @@
     </w:p>
     <w:p>
       <w:pPr>
+        <w:jc w:val="center"/>
+        <w:rPr>
+          <w:rFonts w:cs="Arial"/>
+          <w:szCs w:val="24"/>
+        </w:rPr>
+      </w:pPr>
+    </w:p>
+    <w:p>
+      <w:pPr>
+        <w:jc w:val="center"/>
+        <w:rPr>
+          <w:rFonts w:cs="Arial"/>
+          <w:szCs w:val="24"/>
+        </w:rPr>
+      </w:pPr>
+    </w:p>
+    <w:p>
+      <w:pPr>
+        <w:jc w:val="center"/>
+        <w:rPr>
+          <w:rFonts w:cs="Arial"/>
+          <w:szCs w:val="24"/>
+        </w:rPr>
+      </w:pPr>
+    </w:p>
+    <w:p>
+      <w:pPr>
+        <w:jc w:val="center"/>
+        <w:rPr>
+          <w:rFonts w:cs="Arial"/>
+          <w:szCs w:val="24"/>
+        </w:rPr>
+      </w:pPr>
+    </w:p>
+    <w:p>
+      <w:pPr>
+        <w:jc w:val="center"/>
+        <w:rPr>
+          <w:rFonts w:cs="Arial"/>
+          <w:szCs w:val="24"/>
+        </w:rPr>
+      </w:pPr>
+    </w:p>
+    <w:p>
+      <w:pPr>
         <w:pStyle w:val="Ttulo1"/>
       </w:pPr>
       <w:bookmarkStart w:id="0" w:name="_Toc479022415"/>
       <w:r>
+        <w:lastRenderedPageBreak/>
         <w:t>OBJETIVO</w:t>
       </w:r>
       <w:bookmarkEnd w:id="0"/>
@@ -2380,7 +2426,6 @@
       </w:pPr>
       <w:bookmarkStart w:id="1" w:name="_Toc479022416"/>
       <w:r>
-        <w:lastRenderedPageBreak/>
         <w:t>ATORES</w:t>
       </w:r>
       <w:bookmarkEnd w:id="1"/>
@@ -2983,6 +3028,7 @@
         <w:jc w:val="both"/>
       </w:pPr>
       <w:r>
+        <w:lastRenderedPageBreak/>
         <w:t xml:space="preserve">O ator preenche o campo e seleciona a opção &lt;&lt;Solicitar Recuperação&gt;&gt;; </w:t>
       </w:r>
       <w:r>
@@ -3044,7 +3090,6 @@
       </w:pPr>
       <w:bookmarkStart w:id="8" w:name="_Toc479022423"/>
       <w:r>
-        <w:lastRenderedPageBreak/>
         <w:t>FLUXO DE EXCEÇÃO</w:t>
       </w:r>
       <w:bookmarkEnd w:id="8"/>
@@ -3280,7 +3325,10 @@
       </w:r>
       <w:bookmarkEnd w:id="15"/>
     </w:p>
-    <w:p/>
+    <w:p>
+      <w:bookmarkStart w:id="16" w:name="_GoBack"/>
+      <w:bookmarkEnd w:id="16"/>
+    </w:p>
     <w:p>
       <w:pPr>
         <w:pStyle w:val="ISO9000Corpo"/>
@@ -3300,7 +3348,7 @@
           <w:color w:val="000000"/>
         </w:rPr>
       </w:pPr>
-      <w:bookmarkStart w:id="16" w:name="_Ref255379771"/>
+      <w:bookmarkStart w:id="17" w:name="_Ref255379771"/>
       <w:r>
         <w:rPr>
           <w:b/>
@@ -3320,7 +3368,7 @@
         </w:rPr>
         <w:t xml:space="preserve"> de Interface do Caso de Uso</w:t>
       </w:r>
-      <w:bookmarkEnd w:id="16"/>
+      <w:bookmarkEnd w:id="17"/>
     </w:p>
     <w:p>
       <w:pPr>
@@ -3403,7 +3451,7 @@
           <w:color w:val="000000"/>
         </w:rPr>
       </w:pPr>
-      <w:bookmarkStart w:id="17" w:name="_Ref255385119"/>
+      <w:bookmarkStart w:id="18" w:name="_Ref255385119"/>
       <w:r>
         <w:rPr>
           <w:b/>
@@ -3413,7 +3461,7 @@
         </w:rPr>
         <w:t>Mensagens</w:t>
       </w:r>
-      <w:bookmarkEnd w:id="17"/>
+      <w:bookmarkEnd w:id="18"/>
     </w:p>
     <w:p>
       <w:pPr>
@@ -3593,6 +3641,7 @@
           <w:iCs/>
           <w:color w:val="000000"/>
         </w:rPr>
+        <w:lastRenderedPageBreak/>
         <w:t>Documento de Regra de Negocio:</w:t>
       </w:r>
     </w:p>
@@ -3645,7 +3694,7 @@
 </file>
 
 <file path=word/endnotes.xml><?xml version="1.0" encoding="utf-8"?>
-<w:endnotes xmlns:wpc="http://schemas.microsoft.com/office/word/2010/wordprocessingCanvas" xmlns:mc="http://schemas.openxmlformats.org/markup-compatibility/2006" xmlns:o="urn:schemas-microsoft-com:office:office" xmlns:r="http://schemas.openxmlformats.org/officeDocument/2006/relationships" xmlns:m="http://schemas.openxmlformats.org/officeDocument/2006/math" xmlns:v="urn:schemas-microsoft-com:vml" xmlns:wp14="http://schemas.microsoft.com/office/word/2010/wordprocessingDrawing" xmlns:wp="http://schemas.openxmlformats.org/drawingml/2006/wordprocessingDrawing" xmlns:w10="urn:schemas-microsoft-com:office:word" xmlns:w="http://schemas.openxmlformats.org/wordprocessingml/2006/main" xmlns:w14="http://schemas.microsoft.com/office/word/2010/wordml" xmlns:w15="http://schemas.microsoft.com/office/word/2012/wordml" xmlns:wpg="http://schemas.microsoft.com/office/word/2010/wordprocessingGroup" xmlns:wpi="http://schemas.microsoft.com/office/word/2010/wordprocessingInk" xmlns:wne="http://schemas.microsoft.com/office/word/2006/wordml" xmlns:wps="http://schemas.microsoft.com/office/word/2010/wordprocessingShape" mc:Ignorable="w14 w15 wp14">
+<w:endnotes xmlns:wpc="http://schemas.microsoft.com/office/word/2010/wordprocessingCanvas" xmlns:cx="http://schemas.microsoft.com/office/drawing/2014/chartex" xmlns:cx1="http://schemas.microsoft.com/office/drawing/2015/9/8/chartex" xmlns:cx2="http://schemas.microsoft.com/office/drawing/2015/10/21/chartex" xmlns:cx3="http://schemas.microsoft.com/office/drawing/2016/5/9/chartex" xmlns:cx4="http://schemas.microsoft.com/office/drawing/2016/5/10/chartex" xmlns:cx5="http://schemas.microsoft.com/office/drawing/2016/5/11/chartex" xmlns:cx6="http://schemas.microsoft.com/office/drawing/2016/5/12/chartex" xmlns:cx7="http://schemas.microsoft.com/office/drawing/2016/5/13/chartex" xmlns:cx8="http://schemas.microsoft.com/office/drawing/2016/5/14/chartex" xmlns:mc="http://schemas.openxmlformats.org/markup-compatibility/2006" xmlns:o="urn:schemas-microsoft-com:office:office" xmlns:r="http://schemas.openxmlformats.org/officeDocument/2006/relationships" xmlns:m="http://schemas.openxmlformats.org/officeDocument/2006/math" xmlns:v="urn:schemas-microsoft-com:vml" xmlns:wp14="http://schemas.microsoft.com/office/word/2010/wordprocessingDrawing" xmlns:wp="http://schemas.openxmlformats.org/drawingml/2006/wordprocessingDrawing" xmlns:w10="urn:schemas-microsoft-com:office:word" xmlns:w="http://schemas.openxmlformats.org/wordprocessingml/2006/main" xmlns:w14="http://schemas.microsoft.com/office/word/2010/wordml" xmlns:w15="http://schemas.microsoft.com/office/word/2012/wordml" xmlns:w16se="http://schemas.microsoft.com/office/word/2015/wordml/symex" xmlns:wpg="http://schemas.microsoft.com/office/word/2010/wordprocessingGroup" xmlns:wpi="http://schemas.microsoft.com/office/word/2010/wordprocessingInk" xmlns:wne="http://schemas.microsoft.com/office/word/2006/wordml" xmlns:wps="http://schemas.microsoft.com/office/word/2010/wordprocessingShape" mc:Ignorable="w14 w15 w16se wp14">
   <w:endnote w:type="separator" w:id="-1">
     <w:p>
       <w:pPr>
@@ -3670,7 +3719,7 @@
 </file>
 
 <file path=word/footnotes.xml><?xml version="1.0" encoding="utf-8"?>
-<w:footnotes xmlns:wpc="http://schemas.microsoft.com/office/word/2010/wordprocessingCanvas" xmlns:mc="http://schemas.openxmlformats.org/markup-compatibility/2006" xmlns:o="urn:schemas-microsoft-com:office:office" xmlns:r="http://schemas.openxmlformats.org/officeDocument/2006/relationships" xmlns:m="http://schemas.openxmlformats.org/officeDocument/2006/math" xmlns:v="urn:schemas-microsoft-com:vml" xmlns:wp14="http://schemas.microsoft.com/office/word/2010/wordprocessingDrawing" xmlns:wp="http://schemas.openxmlformats.org/drawingml/2006/wordprocessingDrawing" xmlns:w10="urn:schemas-microsoft-com:office:word" xmlns:w="http://schemas.openxmlformats.org/wordprocessingml/2006/main" xmlns:w14="http://schemas.microsoft.com/office/word/2010/wordml" xmlns:w15="http://schemas.microsoft.com/office/word/2012/wordml" xmlns:wpg="http://schemas.microsoft.com/office/word/2010/wordprocessingGroup" xmlns:wpi="http://schemas.microsoft.com/office/word/2010/wordprocessingInk" xmlns:wne="http://schemas.microsoft.com/office/word/2006/wordml" xmlns:wps="http://schemas.microsoft.com/office/word/2010/wordprocessingShape" mc:Ignorable="w14 w15 wp14">
+<w:footnotes xmlns:wpc="http://schemas.microsoft.com/office/word/2010/wordprocessingCanvas" xmlns:cx="http://schemas.microsoft.com/office/drawing/2014/chartex" xmlns:cx1="http://schemas.microsoft.com/office/drawing/2015/9/8/chartex" xmlns:cx2="http://schemas.microsoft.com/office/drawing/2015/10/21/chartex" xmlns:cx3="http://schemas.microsoft.com/office/drawing/2016/5/9/chartex" xmlns:cx4="http://schemas.microsoft.com/office/drawing/2016/5/10/chartex" xmlns:cx5="http://schemas.microsoft.com/office/drawing/2016/5/11/chartex" xmlns:cx6="http://schemas.microsoft.com/office/drawing/2016/5/12/chartex" xmlns:cx7="http://schemas.microsoft.com/office/drawing/2016/5/13/chartex" xmlns:cx8="http://schemas.microsoft.com/office/drawing/2016/5/14/chartex" xmlns:mc="http://schemas.openxmlformats.org/markup-compatibility/2006" xmlns:o="urn:schemas-microsoft-com:office:office" xmlns:r="http://schemas.openxmlformats.org/officeDocument/2006/relationships" xmlns:m="http://schemas.openxmlformats.org/officeDocument/2006/math" xmlns:v="urn:schemas-microsoft-com:vml" xmlns:wp14="http://schemas.microsoft.com/office/word/2010/wordprocessingDrawing" xmlns:wp="http://schemas.openxmlformats.org/drawingml/2006/wordprocessingDrawing" xmlns:w10="urn:schemas-microsoft-com:office:word" xmlns:w="http://schemas.openxmlformats.org/wordprocessingml/2006/main" xmlns:w14="http://schemas.microsoft.com/office/word/2010/wordml" xmlns:w15="http://schemas.microsoft.com/office/word/2012/wordml" xmlns:w16se="http://schemas.microsoft.com/office/word/2015/wordml/symex" xmlns:wpg="http://schemas.microsoft.com/office/word/2010/wordprocessingGroup" xmlns:wpi="http://schemas.microsoft.com/office/word/2010/wordprocessingInk" xmlns:wne="http://schemas.microsoft.com/office/word/2006/wordml" xmlns:wps="http://schemas.microsoft.com/office/word/2010/wordprocessingShape" mc:Ignorable="w14 w15 w16se wp14">
   <w:footnote w:type="separator" w:id="-1">
     <w:p>
       <w:pPr>
@@ -3695,7 +3744,7 @@
 </file>
 
 <file path=word/numbering.xml><?xml version="1.0" encoding="utf-8"?>
-<w:numbering xmlns:wpc="http://schemas.microsoft.com/office/word/2010/wordprocessingCanvas" xmlns:mc="http://schemas.openxmlformats.org/markup-compatibility/2006" xmlns:o="urn:schemas-microsoft-com:office:office" xmlns:r="http://schemas.openxmlformats.org/officeDocument/2006/relationships" xmlns:m="http://schemas.openxmlformats.org/officeDocument/2006/math" xmlns:v="urn:schemas-microsoft-com:vml" xmlns:wp14="http://schemas.microsoft.com/office/word/2010/wordprocessingDrawing" xmlns:wp="http://schemas.openxmlformats.org/drawingml/2006/wordprocessingDrawing" xmlns:w10="urn:schemas-microsoft-com:office:word" xmlns:w="http://schemas.openxmlformats.org/wordprocessingml/2006/main" xmlns:w14="http://schemas.microsoft.com/office/word/2010/wordml" xmlns:w15="http://schemas.microsoft.com/office/word/2012/wordml" xmlns:wpg="http://schemas.microsoft.com/office/word/2010/wordprocessingGroup" xmlns:wpi="http://schemas.microsoft.com/office/word/2010/wordprocessingInk" xmlns:wne="http://schemas.microsoft.com/office/word/2006/wordml" xmlns:wps="http://schemas.microsoft.com/office/word/2010/wordprocessingShape" mc:Ignorable="w14 w15 wp14">
+<w:numbering xmlns:wpc="http://schemas.microsoft.com/office/word/2010/wordprocessingCanvas" xmlns:cx="http://schemas.microsoft.com/office/drawing/2014/chartex" xmlns:cx1="http://schemas.microsoft.com/office/drawing/2015/9/8/chartex" xmlns:cx2="http://schemas.microsoft.com/office/drawing/2015/10/21/chartex" xmlns:cx3="http://schemas.microsoft.com/office/drawing/2016/5/9/chartex" xmlns:cx4="http://schemas.microsoft.com/office/drawing/2016/5/10/chartex" xmlns:cx5="http://schemas.microsoft.com/office/drawing/2016/5/11/chartex" xmlns:cx6="http://schemas.microsoft.com/office/drawing/2016/5/12/chartex" xmlns:cx7="http://schemas.microsoft.com/office/drawing/2016/5/13/chartex" xmlns:cx8="http://schemas.microsoft.com/office/drawing/2016/5/14/chartex" xmlns:mc="http://schemas.openxmlformats.org/markup-compatibility/2006" xmlns:o="urn:schemas-microsoft-com:office:office" xmlns:r="http://schemas.openxmlformats.org/officeDocument/2006/relationships" xmlns:m="http://schemas.openxmlformats.org/officeDocument/2006/math" xmlns:v="urn:schemas-microsoft-com:vml" xmlns:wp14="http://schemas.microsoft.com/office/word/2010/wordprocessingDrawing" xmlns:wp="http://schemas.openxmlformats.org/drawingml/2006/wordprocessingDrawing" xmlns:w10="urn:schemas-microsoft-com:office:word" xmlns:w="http://schemas.openxmlformats.org/wordprocessingml/2006/main" xmlns:w14="http://schemas.microsoft.com/office/word/2010/wordml" xmlns:w15="http://schemas.microsoft.com/office/word/2012/wordml" xmlns:w16se="http://schemas.microsoft.com/office/word/2015/wordml/symex" xmlns:wpg="http://schemas.microsoft.com/office/word/2010/wordprocessingGroup" xmlns:wpi="http://schemas.microsoft.com/office/word/2010/wordprocessingInk" xmlns:wne="http://schemas.microsoft.com/office/word/2006/wordml" xmlns:wps="http://schemas.microsoft.com/office/word/2010/wordprocessingShape" mc:Ignorable="w14 w15 w16se wp14">
   <w:abstractNum w:abstractNumId="0" w15:restartNumberingAfterBreak="0">
     <w:nsid w:val="02A17F80"/>
     <w:multiLevelType w:val="multilevel"/>
@@ -4916,7 +4965,7 @@
 </file>
 
 <file path=word/styles.xml><?xml version="1.0" encoding="utf-8"?>
-<w:styles xmlns:mc="http://schemas.openxmlformats.org/markup-compatibility/2006" xmlns:r="http://schemas.openxmlformats.org/officeDocument/2006/relationships" xmlns:w="http://schemas.openxmlformats.org/wordprocessingml/2006/main" xmlns:w14="http://schemas.microsoft.com/office/word/2010/wordml" xmlns:w15="http://schemas.microsoft.com/office/word/2012/wordml" mc:Ignorable="w14 w15">
+<w:styles xmlns:mc="http://schemas.openxmlformats.org/markup-compatibility/2006" xmlns:r="http://schemas.openxmlformats.org/officeDocument/2006/relationships" xmlns:w="http://schemas.openxmlformats.org/wordprocessingml/2006/main" xmlns:w14="http://schemas.microsoft.com/office/word/2010/wordml" xmlns:w15="http://schemas.microsoft.com/office/word/2012/wordml" xmlns:w16se="http://schemas.microsoft.com/office/word/2015/wordml/symex" mc:Ignorable="w14 w15 w16se">
   <w:docDefaults>
     <w:rPrDefault>
       <w:rPr>
@@ -4932,7 +4981,7 @@
       </w:pPr>
     </w:pPrDefault>
   </w:docDefaults>
-  <w:latentStyles w:defLockedState="0" w:defUIPriority="99" w:defSemiHidden="0" w:defUnhideWhenUsed="0" w:defQFormat="0" w:count="371">
+  <w:latentStyles w:defLockedState="0" w:defUIPriority="99" w:defSemiHidden="0" w:defUnhideWhenUsed="0" w:defQFormat="0" w:count="374">
     <w:lsdException w:name="Normal" w:uiPriority="0" w:qFormat="1"/>
     <w:lsdException w:name="heading 1" w:uiPriority="9" w:qFormat="1"/>
     <w:lsdException w:name="heading 2" w:semiHidden="1" w:uiPriority="9" w:unhideWhenUsed="1" w:qFormat="1"/>
@@ -5038,7 +5087,6 @@
     <w:lsdException w:name="HTML Sample" w:semiHidden="1" w:unhideWhenUsed="1"/>
     <w:lsdException w:name="HTML Typewriter" w:semiHidden="1" w:unhideWhenUsed="1"/>
     <w:lsdException w:name="HTML Variable" w:semiHidden="1" w:unhideWhenUsed="1"/>
-    <w:lsdException w:name="Normal Table" w:semiHidden="1" w:unhideWhenUsed="1"/>
     <w:lsdException w:name="annotation subject" w:semiHidden="1" w:unhideWhenUsed="1"/>
     <w:lsdException w:name="No List" w:semiHidden="1" w:unhideWhenUsed="1"/>
     <w:lsdException w:name="Outline List 1" w:semiHidden="1" w:unhideWhenUsed="1"/>
@@ -5083,7 +5131,6 @@
     <w:lsdException w:name="Table Professional" w:semiHidden="1" w:unhideWhenUsed="1"/>
     <w:lsdException w:name="Table Subtle 1" w:semiHidden="1" w:unhideWhenUsed="1"/>
     <w:lsdException w:name="Table Subtle 2" w:semiHidden="1" w:unhideWhenUsed="1"/>
-    <w:lsdException w:name="Table Web 1" w:semiHidden="1" w:unhideWhenUsed="1"/>
     <w:lsdException w:name="Table Web 2" w:semiHidden="1" w:unhideWhenUsed="1"/>
     <w:lsdException w:name="Table Web 3" w:semiHidden="1" w:unhideWhenUsed="1"/>
     <w:lsdException w:name="Balloon Text" w:semiHidden="1" w:unhideWhenUsed="1"/>
@@ -5304,6 +5351,9 @@
     <w:lsdException w:name="List Table 5 Dark Accent 6" w:uiPriority="50"/>
     <w:lsdException w:name="List Table 6 Colorful Accent 6" w:uiPriority="51"/>
     <w:lsdException w:name="List Table 7 Colorful Accent 6" w:uiPriority="52"/>
+    <w:lsdException w:name="Mention" w:semiHidden="1" w:unhideWhenUsed="1"/>
+    <w:lsdException w:name="Smart Hyperlink" w:semiHidden="1" w:unhideWhenUsed="1"/>
+    <w:lsdException w:name="Hashtag" w:semiHidden="1" w:unhideWhenUsed="1"/>
   </w:latentStyles>
   <w:style w:type="paragraph" w:default="1" w:styleId="Normal">
     <w:name w:val="Normal"/>
@@ -5937,7 +5987,7 @@
 </file>
 
 <file path=customXml/itemProps1.xml><?xml version="1.0" encoding="utf-8"?>
-<ds:datastoreItem xmlns:ds="http://schemas.openxmlformats.org/officeDocument/2006/customXml" ds:itemID="{76428E2E-0624-4AB1-9463-144DE868B7F5}">
+<ds:datastoreItem xmlns:ds="http://schemas.openxmlformats.org/officeDocument/2006/customXml" ds:itemID="{2B80FD81-4515-4F30-97B0-35BE24E4A304}">
   <ds:schemaRefs>
     <ds:schemaRef ds:uri="http://schemas.openxmlformats.org/officeDocument/2006/bibliography"/>
   </ds:schemaRefs>

</xml_diff>